<commit_message>
ata07/10 e atualização 06/10
</commit_message>
<xml_diff>
--- a/Atas/Ata-06.10.docx
+++ b/Atas/Ata-06.10.docx
@@ -226,6 +226,7 @@
         <w:spacing w:after="0" w:line="360" w:lineRule="auto"/>
         <w:rPr>
           <w:rFonts w:ascii="Arial" w:hAnsi="Arial" w:cs="Arial"/>
+          <w:b/>
           <w:sz w:val="24"/>
           <w:szCs w:val="24"/>
         </w:rPr>
@@ -243,6 +244,73 @@
     <w:p>
       <w:pPr>
         <w:spacing w:after="0" w:line="360" w:lineRule="auto"/>
+        <w:rPr>
+          <w:rFonts w:ascii="Arial" w:hAnsi="Arial" w:cs="Arial"/>
+          <w:bCs/>
+          <w:sz w:val="24"/>
+          <w:szCs w:val="24"/>
+        </w:rPr>
+      </w:pPr>
+      <w:r>
+        <w:rPr>
+          <w:rFonts w:ascii="Arial" w:hAnsi="Arial" w:cs="Arial"/>
+          <w:b/>
+          <w:sz w:val="24"/>
+          <w:szCs w:val="24"/>
+        </w:rPr>
+        <w:tab/>
+      </w:r>
+      <w:r>
+        <w:rPr>
+          <w:rFonts w:ascii="Arial" w:hAnsi="Arial" w:cs="Arial"/>
+          <w:bCs/>
+          <w:sz w:val="24"/>
+          <w:szCs w:val="24"/>
+        </w:rPr>
+        <w:t>Beatriz Campos</w:t>
+      </w:r>
+    </w:p>
+    <w:p>
+      <w:pPr>
+        <w:spacing w:after="0" w:line="360" w:lineRule="auto"/>
+        <w:rPr>
+          <w:rFonts w:ascii="Arial" w:hAnsi="Arial" w:cs="Arial"/>
+          <w:sz w:val="24"/>
+          <w:szCs w:val="24"/>
+        </w:rPr>
+      </w:pPr>
+      <w:r>
+        <w:rPr>
+          <w:rFonts w:ascii="Arial" w:hAnsi="Arial" w:cs="Arial"/>
+          <w:sz w:val="24"/>
+          <w:szCs w:val="24"/>
+        </w:rPr>
+        <w:t xml:space="preserve">          Carlos Souza</w:t>
+      </w:r>
+    </w:p>
+    <w:p>
+      <w:pPr>
+        <w:spacing w:after="0" w:line="360" w:lineRule="auto"/>
+        <w:ind w:firstLine="708"/>
+        <w:rPr>
+          <w:rFonts w:ascii="Arial" w:hAnsi="Arial" w:cs="Arial"/>
+          <w:bCs/>
+          <w:sz w:val="24"/>
+          <w:szCs w:val="24"/>
+        </w:rPr>
+      </w:pPr>
+      <w:r>
+        <w:rPr>
+          <w:rFonts w:ascii="Arial" w:hAnsi="Arial" w:cs="Arial"/>
+          <w:sz w:val="24"/>
+          <w:szCs w:val="24"/>
+        </w:rPr>
+        <w:t>Franklin da Silva</w:t>
+      </w:r>
+    </w:p>
+    <w:p>
+      <w:pPr>
+        <w:spacing w:after="0" w:line="360" w:lineRule="auto"/>
         <w:ind w:left="708"/>
         <w:rPr>
           <w:rFonts w:ascii="Arial" w:hAnsi="Arial" w:cs="Arial"/>
@@ -256,7 +324,7 @@
           <w:sz w:val="24"/>
           <w:szCs w:val="24"/>
         </w:rPr>
-        <w:t>Franklin da Silva</w:t>
+        <w:t>Isabella Pires</w:t>
       </w:r>
     </w:p>
     <w:p>
@@ -269,13 +337,23 @@
           <w:szCs w:val="24"/>
         </w:rPr>
       </w:pPr>
-      <w:r>
-        <w:rPr>
-          <w:rFonts w:ascii="Arial" w:hAnsi="Arial" w:cs="Arial"/>
-          <w:sz w:val="24"/>
-          <w:szCs w:val="24"/>
-        </w:rPr>
-        <w:t>Isabella Pires</w:t>
+      <w:proofErr w:type="spellStart"/>
+      <w:r>
+        <w:rPr>
+          <w:rFonts w:ascii="Arial" w:hAnsi="Arial" w:cs="Arial"/>
+          <w:sz w:val="24"/>
+          <w:szCs w:val="24"/>
+        </w:rPr>
+        <w:t>Luis</w:t>
+      </w:r>
+      <w:proofErr w:type="spellEnd"/>
+      <w:r>
+        <w:rPr>
+          <w:rFonts w:ascii="Arial" w:hAnsi="Arial" w:cs="Arial"/>
+          <w:sz w:val="24"/>
+          <w:szCs w:val="24"/>
+        </w:rPr>
+        <w:t xml:space="preserve"> Fernando Rocha</w:t>
       </w:r>
     </w:p>
     <w:p>
@@ -288,35 +366,6 @@
           <w:szCs w:val="24"/>
         </w:rPr>
       </w:pPr>
-      <w:proofErr w:type="spellStart"/>
-      <w:r>
-        <w:rPr>
-          <w:rFonts w:ascii="Arial" w:hAnsi="Arial" w:cs="Arial"/>
-          <w:sz w:val="24"/>
-          <w:szCs w:val="24"/>
-        </w:rPr>
-        <w:t>Luis</w:t>
-      </w:r>
-      <w:proofErr w:type="spellEnd"/>
-      <w:r>
-        <w:rPr>
-          <w:rFonts w:ascii="Arial" w:hAnsi="Arial" w:cs="Arial"/>
-          <w:sz w:val="24"/>
-          <w:szCs w:val="24"/>
-        </w:rPr>
-        <w:t xml:space="preserve"> Fernando Rocha</w:t>
-      </w:r>
-    </w:p>
-    <w:p>
-      <w:pPr>
-        <w:spacing w:after="0" w:line="360" w:lineRule="auto"/>
-        <w:ind w:left="708"/>
-        <w:rPr>
-          <w:rFonts w:ascii="Arial" w:hAnsi="Arial" w:cs="Arial"/>
-          <w:sz w:val="24"/>
-          <w:szCs w:val="24"/>
-        </w:rPr>
-      </w:pPr>
       <w:r>
         <w:rPr>
           <w:rFonts w:ascii="Arial" w:hAnsi="Arial" w:cs="Arial"/>
@@ -324,24 +373,6 @@
           <w:szCs w:val="24"/>
         </w:rPr>
         <w:t>Matheus Silva</w:t>
-      </w:r>
-    </w:p>
-    <w:p>
-      <w:pPr>
-        <w:spacing w:after="0" w:line="360" w:lineRule="auto"/>
-        <w:rPr>
-          <w:rFonts w:ascii="Arial" w:hAnsi="Arial" w:cs="Arial"/>
-          <w:sz w:val="24"/>
-          <w:szCs w:val="24"/>
-        </w:rPr>
-      </w:pPr>
-      <w:r>
-        <w:rPr>
-          <w:rFonts w:ascii="Arial" w:hAnsi="Arial" w:cs="Arial"/>
-          <w:sz w:val="24"/>
-          <w:szCs w:val="24"/>
-        </w:rPr>
-        <w:t xml:space="preserve">          Carlos Souza</w:t>
       </w:r>
     </w:p>
     <w:p>

</xml_diff>